<commit_message>
ini yang update an terakhir yang benar
</commit_message>
<xml_diff>
--- a/BAB 1_ IDE OPTIMASI PERUSAHAAN.docx
+++ b/BAB 1_ IDE OPTIMASI PERUSAHAAN.docx
@@ -2327,7 +2327,23 @@
           <w:sz w:val="24"/>
           <w:szCs w:val="24"/>
         </w:rPr>
-        <w:t xml:space="preserve"> 25000 (</w:t>
+        <w:t xml:space="preserve"> 25</w:t>
+      </w:r>
+      <w:r>
+        <w:rPr>
+          <w:rFonts w:ascii="Times New Roman" w:hAnsi="Times New Roman" w:cs="Times New Roman"/>
+          <w:sz w:val="24"/>
+          <w:szCs w:val="24"/>
+        </w:rPr>
+        <w:t>.</w:t>
+      </w:r>
+      <w:r>
+        <w:rPr>
+          <w:rFonts w:ascii="Times New Roman" w:hAnsi="Times New Roman" w:cs="Times New Roman"/>
+          <w:sz w:val="24"/>
+          <w:szCs w:val="24"/>
+        </w:rPr>
+        <w:t>000 (</w:t>
       </w:r>
       <w:proofErr w:type="spellStart"/>
       <w:r>
@@ -5944,23 +5960,23 @@
         </w:rPr>
         <w:t xml:space="preserve"> oleh </w:t>
       </w:r>
-      <w:proofErr w:type="spellStart"/>
-      <w:r>
-        <w:rPr>
-          <w:rFonts w:ascii="Times New Roman" w:hAnsi="Times New Roman" w:cs="Times New Roman"/>
-          <w:sz w:val="24"/>
-          <w:szCs w:val="24"/>
-        </w:rPr>
-        <w:t>putlet</w:t>
-      </w:r>
-      <w:proofErr w:type="spellEnd"/>
-      <w:r>
-        <w:rPr>
-          <w:rFonts w:ascii="Times New Roman" w:hAnsi="Times New Roman" w:cs="Times New Roman"/>
-          <w:sz w:val="24"/>
-          <w:szCs w:val="24"/>
-        </w:rPr>
-        <w:t xml:space="preserve">-outlet, </w:t>
+      <w:r>
+        <w:rPr>
+          <w:rFonts w:ascii="Times New Roman" w:hAnsi="Times New Roman" w:cs="Times New Roman"/>
+          <w:sz w:val="24"/>
+          <w:szCs w:val="24"/>
+        </w:rPr>
+        <w:t>o</w:t>
+      </w:r>
+      <w:bookmarkStart w:id="0" w:name="_GoBack"/>
+      <w:bookmarkEnd w:id="0"/>
+      <w:r>
+        <w:rPr>
+          <w:rFonts w:ascii="Times New Roman" w:hAnsi="Times New Roman" w:cs="Times New Roman"/>
+          <w:sz w:val="24"/>
+          <w:szCs w:val="24"/>
+        </w:rPr>
+        <w:t xml:space="preserve">utlet-outlet, </w:t>
       </w:r>
       <w:proofErr w:type="spellStart"/>
       <w:r>
@@ -6492,10 +6508,26 @@
           <w:sz w:val="24"/>
           <w:szCs w:val="24"/>
         </w:rPr>
-        <w:t xml:space="preserve"> brand Nacha.</w:t>
-      </w:r>
-      <w:bookmarkStart w:id="0" w:name="_GoBack"/>
-      <w:bookmarkEnd w:id="0"/>
+        <w:t xml:space="preserve"> brand </w:t>
+      </w:r>
+      <w:proofErr w:type="spellStart"/>
+      <w:r>
+        <w:rPr>
+          <w:rFonts w:ascii="Times New Roman" w:hAnsi="Times New Roman" w:cs="Times New Roman"/>
+          <w:sz w:val="24"/>
+          <w:szCs w:val="24"/>
+        </w:rPr>
+        <w:t>Nacha</w:t>
+      </w:r>
+      <w:proofErr w:type="spellEnd"/>
+      <w:r>
+        <w:rPr>
+          <w:rFonts w:ascii="Times New Roman" w:hAnsi="Times New Roman" w:cs="Times New Roman"/>
+          <w:sz w:val="24"/>
+          <w:szCs w:val="24"/>
+        </w:rPr>
+        <w:t>.</w:t>
+      </w:r>
     </w:p>
     <w:p>
       <w:pPr>

</xml_diff>